<commit_message>
Opis jak debugowac MondoDb
</commit_message>
<xml_diff>
--- a/docs/Opis interfejsu.docx
+++ b/docs/Opis interfejsu.docx
@@ -432,7 +432,14 @@
         <w:rPr>
           <w:rStyle w:val="PODSTAWOWYZnak"/>
         </w:rPr>
-        <w:t>Jest to kilka rodzajów wiadomości (client request i server responses). Wszystkich z nich poprzedzone są standardowym nagłówkiem:</w:t>
+        <w:t xml:space="preserve">Jest to kilka rodzajów wiadomości (client request i server responses). </w:t>
+      </w:r>
+      <w:r>
+        <w:rPr>
+          <w:rStyle w:val="PODSTAWOWYZnak"/>
+          <w:lang w:val="en-US"/>
+        </w:rPr>
+        <w:t>Wszystkich z nich poprzedzone są standardowym nagłówkiem:</w:t>
       </w:r>
       <w:r>
         <w:rPr>
@@ -1185,7 +1192,21 @@
         <w:rPr>
           <w:lang w:val="en-US"/>
         </w:rPr>
-        <w:t>db.entites.insert({Name: „Janusz”})</w:t>
+        <w:t>db.entites.insert({Name: „</w:t>
+      </w:r>
+      <w:r>
+        <w:rPr>
+          <w:lang w:val="en-US"/>
+        </w:rPr>
+        <w:t>Tom</w:t>
+      </w:r>
+      <w:bookmarkStart w:id="0" w:name="_GoBack"/>
+      <w:bookmarkEnd w:id="0"/>
+      <w:r>
+        <w:rPr>
+          <w:lang w:val="en-US"/>
+        </w:rPr>
+        <w:t>”})</w:t>
       </w:r>
     </w:p>
     <w:p>
@@ -1200,14 +1221,8 @@
     <w:p>
       <w:pPr>
         <w:pStyle w:val="KOD"/>
-        <w:rPr>
-          <w:lang w:val="en-US"/>
-        </w:rPr>
-      </w:pPr>
-      <w:r>
-        <w:rPr>
-          <w:lang w:val="en-US"/>
-        </w:rPr>
+      </w:pPr>
+      <w:r>
         <w:t>46-00-00-00-04-00-00-00-00-00-00-00-D2-07-00-00-00-00-00-00-74-65-73-74-2E-65-6E-74-69-74-69-65-73-00-24-00-00-00-07-5F-69-64-00-51-75-A7-20-41-B6-76-09-20-E2-9A-08-02-4E-61-6D-65-00-04-00-00-00-54-6F-6D-00-00</w:t>
       </w:r>
     </w:p>
@@ -1238,19 +1253,25 @@
         <w:t xml:space="preserve"> = 0. Jest to request klineta, więc wartość 0 nie dziwi. Kolejne cztery: </w:t>
       </w:r>
       <w:r>
-        <w:t>D2-07-00-00</w:t>
-      </w:r>
-      <w:r>
-        <w:t xml:space="preserve"> = 2002, czyli zgodnie z oczekiwaniami jest to typ wiadomości: OP_INSERT.</w:t>
+        <w:t>D2-07-00-00 = 2002, czyli zgodnie z oczekiwaniami jest to typ wiadomości: OP_INSERT.</w:t>
       </w:r>
     </w:p>
     <w:p>
       <w:pPr>
         <w:pStyle w:val="PODSTAWOWY"/>
         <w:ind w:firstLine="0"/>
-      </w:pPr>
-      <w:r>
-        <w:t>Aby zrozumieć dalszy ciąg komunikatu należy zapoznać się z strukturą wiadomości OP_INSERT. Wygląda ona następująco:</w:t>
+        <w:rPr>
+          <w:lang w:val="en-US"/>
+        </w:rPr>
+      </w:pPr>
+      <w:r>
+        <w:t xml:space="preserve">Aby zrozumieć dalszy ciąg komunikatu należy zapoznać się z strukturą wiadomości OP_INSERT. </w:t>
+      </w:r>
+      <w:r>
+        <w:rPr>
+          <w:lang w:val="en-US"/>
+        </w:rPr>
+        <w:t>Wygląda ona następująco:</w:t>
       </w:r>
     </w:p>
     <w:p>
@@ -1350,27 +1371,21 @@
         <w:ind w:firstLine="0"/>
       </w:pPr>
       <w:r>
-        <w:t xml:space="preserve">A więc kolejne 4 bajty zawierają wektor flag. </w:t>
-      </w:r>
-      <w:r>
-        <w:t>00-00-00-00</w:t>
-      </w:r>
-      <w:r>
-        <w:t xml:space="preserve"> – czyli żadna z flag nie została ustawiona.</w:t>
+        <w:t>A więc kolejne 4 bajty zawierają wektor flag. 00-00-00-00 – czyli żadna z flag nie została ustawiona.</w:t>
       </w:r>
       <w:r>
         <w:t xml:space="preserve"> Następnie mamy nazwę kolekcji. Jest to ciąg znaków zakodowany za pomocą UTF-8 zakończony 0: </w:t>
       </w:r>
-      <w:bookmarkStart w:id="0" w:name="OLE_LINK1"/>
-      <w:bookmarkStart w:id="1" w:name="OLE_LINK2"/>
+      <w:bookmarkStart w:id="1" w:name="OLE_LINK1"/>
+      <w:bookmarkStart w:id="2" w:name="OLE_LINK2"/>
       <w:r>
         <w:t>74-65-73-74-2E-65-6E-74-69-74-69-65-73-00</w:t>
       </w:r>
       <w:r>
         <w:t xml:space="preserve"> </w:t>
       </w:r>
-      <w:bookmarkEnd w:id="0"/>
       <w:bookmarkEnd w:id="1"/>
+      <w:bookmarkEnd w:id="2"/>
       <w:r>
         <w:t xml:space="preserve">= </w:t>
       </w:r>
@@ -1380,8 +1395,6 @@
       <w:r>
         <w:t>jest BSON reprezentujący dokument. Pozwolę sobie go nie tłumaczyć.</w:t>
       </w:r>
-      <w:bookmarkStart w:id="2" w:name="_GoBack"/>
-      <w:bookmarkEnd w:id="2"/>
     </w:p>
     <w:sectPr>
       <w:footerReference w:type="default" r:id="rId15"/>
@@ -7342,7 +7355,7 @@
 </file>
 
 <file path=customXml/itemProps1.xml><?xml version="1.0" encoding="utf-8"?>
-<ds:datastoreItem xmlns:ds="http://schemas.openxmlformats.org/officeDocument/2006/customXml" ds:itemID="{FAF064D6-3A36-4392-AF6F-A65258B9E792}">
+<ds:datastoreItem xmlns:ds="http://schemas.openxmlformats.org/officeDocument/2006/customXml" ds:itemID="{DC8C41A7-69CD-462C-9719-6BD63E6EE970}">
   <ds:schemaRefs>
     <ds:schemaRef ds:uri="http://schemas.openxmlformats.org/officeDocument/2006/bibliography"/>
   </ds:schemaRefs>

</xml_diff>

<commit_message>
Kilka slowych o innych wiadomosciach
</commit_message>
<xml_diff>
--- a/docs/Opis interfejsu.docx
+++ b/docs/Opis interfejsu.docx
@@ -1478,6 +1478,17 @@
     </w:p>
     <w:p>
       <w:pPr>
+        <w:pStyle w:val="PODSTAWOWY"/>
+        <w:ind w:firstLine="0"/>
+      </w:pPr>
+      <w:r>
+        <w:t>Dodatkowo nie są to wszystkie wiadomości wysyłane z shella mongo. Często jednej komendzie towarzyszą jeszcze inne wiadomości, np.: diagnostyczne.</w:t>
+      </w:r>
+      <w:bookmarkStart w:id="2" w:name="_GoBack"/>
+      <w:bookmarkEnd w:id="2"/>
+    </w:p>
+    <w:p>
+      <w:pPr>
         <w:pStyle w:val="2PODROZDZIA"/>
       </w:pPr>
       <w:r>
@@ -1733,7 +1744,6 @@
           <w:rFonts w:ascii="Consolas" w:hAnsi="Consolas" w:cs="Consolas"/>
           <w:sz w:val="19"/>
           <w:szCs w:val="19"/>
-          <w:lang w:val="en-US"/>
         </w:rPr>
       </w:pPr>
       <w:r>
@@ -1744,45 +1754,92 @@
         <w:t>Przykład z projekcją</w:t>
       </w:r>
       <w:r>
+        <w:rPr>
+          <w:rFonts w:ascii="Consolas" w:hAnsi="Consolas" w:cs="Consolas"/>
+          <w:sz w:val="19"/>
+          <w:szCs w:val="19"/>
+        </w:rPr>
+        <w:t>:</w:t>
+      </w:r>
+    </w:p>
+    <w:p>
+      <w:pPr>
+        <w:pStyle w:val="KOD"/>
+        <w:rPr>
+          <w:rStyle w:val="KODZnak"/>
+        </w:rPr>
+      </w:pPr>
+      <w:r>
+        <w:rPr>
+          <w:rStyle w:val="KODZnak"/>
+          <w:rFonts w:ascii="Times New Roman" w:hAnsi="Times New Roman" w:cs="Times New Roman"/>
+          <w:sz w:val="22"/>
+        </w:rPr>
+        <w:t>db.test.find({“address .city” : “Warszawa”},{Imie:1, Nazwisko:1})</w:t>
+      </w:r>
+    </w:p>
+    <w:p>
+      <w:pPr>
+        <w:autoSpaceDE w:val="0"/>
+        <w:autoSpaceDN w:val="0"/>
+        <w:adjustRightInd w:val="0"/>
+        <w:spacing w:after="0" w:line="240" w:lineRule="auto"/>
+        <w:rPr>
+          <w:rFonts w:ascii="Consolas" w:hAnsi="Consolas" w:cs="Consolas"/>
+          <w:sz w:val="19"/>
+          <w:szCs w:val="19"/>
+        </w:rPr>
+      </w:pPr>
+    </w:p>
+    <w:p>
+      <w:pPr>
+        <w:autoSpaceDE w:val="0"/>
+        <w:autoSpaceDN w:val="0"/>
+        <w:adjustRightInd w:val="0"/>
+        <w:spacing w:after="0" w:line="240" w:lineRule="auto"/>
         <w:rPr>
           <w:rFonts w:ascii="Consolas" w:hAnsi="Consolas" w:cs="Consolas"/>
           <w:sz w:val="19"/>
           <w:szCs w:val="19"/>
           <w:lang w:val="en-US"/>
         </w:rPr>
-        <w:t>:</w:t>
+      </w:pPr>
+      <w:r>
+        <w:rPr>
+          <w:rFonts w:ascii="Consolas" w:hAnsi="Consolas" w:cs="Consolas"/>
+          <w:sz w:val="19"/>
+          <w:szCs w:val="19"/>
+          <w:lang w:val="en-US"/>
+        </w:rPr>
+        <w:t>2a 00 00 00 ff ff ff ff d4 07 00 00 00 00 00 00 74 65 73 74 2e 74 65 73 74 00 00 00 00 00 00 00 00 00 20 00 00 00 02 61 64 64 72 65 73 73 2e 63 69 74 79 00 09 00 00 00 57 61 72 73 7a 61 77 61 00 00 25 00 00 00 01 49 6d 69 65 00 00 00 00 00 00 00 f0 3f 01 4e 61 7a 77 69 73 6b 6f 00 00 00 00 00 00 00 f0 3f 00</w:t>
       </w:r>
     </w:p>
     <w:p>
       <w:pPr>
+        <w:pStyle w:val="2PODROZDZIA"/>
+        <w:rPr>
+          <w:lang w:val="en-US"/>
+        </w:rPr>
+      </w:pPr>
+      <w:r>
+        <w:rPr>
+          <w:lang w:val="en-US"/>
+        </w:rPr>
+        <w:t xml:space="preserve"> Update</w:t>
+      </w:r>
+    </w:p>
+    <w:p>
+      <w:pPr>
         <w:pStyle w:val="KOD"/>
         <w:rPr>
-          <w:rStyle w:val="KODZnak"/>
-        </w:rPr>
-      </w:pPr>
-      <w:r>
-        <w:rPr>
-          <w:rStyle w:val="KODZnak"/>
-          <w:rFonts w:ascii="Times New Roman" w:hAnsi="Times New Roman" w:cs="Times New Roman"/>
-          <w:sz w:val="22"/>
-        </w:rPr>
-        <w:t>db.test.find({“address .city” : “Warszawa”}</w:t>
-      </w:r>
-      <w:r>
-        <w:rPr>
-          <w:rStyle w:val="KODZnak"/>
-          <w:rFonts w:ascii="Times New Roman" w:hAnsi="Times New Roman" w:cs="Times New Roman"/>
-          <w:sz w:val="22"/>
-        </w:rPr>
-        <w:t>,{Imie:1, Nazwisko:1}</w:t>
-      </w:r>
-      <w:r>
-        <w:rPr>
-          <w:rStyle w:val="KODZnak"/>
-          <w:rFonts w:ascii="Times New Roman" w:hAnsi="Times New Roman" w:cs="Times New Roman"/>
-          <w:sz w:val="22"/>
-        </w:rPr>
-        <w:t>)</w:t>
+          <w:lang w:val="en-US"/>
+        </w:rPr>
+      </w:pPr>
+      <w:r>
+        <w:rPr>
+          <w:lang w:val="en-US"/>
+        </w:rPr>
+        <w:t>db.test.update({Imie: “Anna”}, {$set: {“address.city”:”Krakow”}})</w:t>
       </w:r>
     </w:p>
     <w:p>
@@ -1795,261 +1852,189 @@
           <w:rFonts w:ascii="Consolas" w:hAnsi="Consolas" w:cs="Consolas"/>
           <w:sz w:val="19"/>
           <w:szCs w:val="19"/>
-        </w:rPr>
-      </w:pPr>
-    </w:p>
-    <w:p>
-      <w:pPr>
-        <w:autoSpaceDE w:val="0"/>
-        <w:autoSpaceDN w:val="0"/>
-        <w:adjustRightInd w:val="0"/>
-        <w:spacing w:after="0" w:line="240" w:lineRule="auto"/>
+          <w:lang w:val="en-US"/>
+        </w:rPr>
+      </w:pPr>
+      <w:r>
         <w:rPr>
           <w:rFonts w:ascii="Consolas" w:hAnsi="Consolas" w:cs="Consolas"/>
           <w:sz w:val="19"/>
           <w:szCs w:val="19"/>
           <w:lang w:val="en-US"/>
         </w:rPr>
-      </w:pPr>
-      <w:r>
+        <w:t>38 00 00 00 ff ff ff ff d1 07 00 00 00 00 00 00 74 65 73 74 2e 74 65 73 74 00 00 00 00 00 14 00 00 00 02 49 6d 69 65 00 05 00 00 00 41 6e 6e 61 00 00 28 00 00 00 03 24 73 65 74 00 1d 00 00 00 02 61 64 72 65 73 73 2e 63 69 74 79 00 07 00 00 00 4b 72 61 6b 6f 77 00 00 00</w:t>
+      </w:r>
+    </w:p>
+    <w:p>
+      <w:pPr>
+        <w:pStyle w:val="2PODROZDZIA"/>
+        <w:rPr>
+          <w:lang w:val="en-US"/>
+        </w:rPr>
+      </w:pPr>
+      <w:r>
+        <w:rPr>
+          <w:lang w:val="en-US"/>
+        </w:rPr>
+        <w:lastRenderedPageBreak/>
+        <w:t xml:space="preserve"> Remove</w:t>
+      </w:r>
+    </w:p>
+    <w:p>
+      <w:pPr>
+        <w:pStyle w:val="KOD"/>
+        <w:rPr>
+          <w:lang w:val="en-US"/>
+        </w:rPr>
+      </w:pPr>
+      <w:r>
+        <w:rPr>
+          <w:lang w:val="en-US"/>
+        </w:rPr>
+        <w:t>db.test.remove({Imie: “Anna”})</w:t>
+      </w:r>
+    </w:p>
+    <w:p>
+      <w:pPr>
+        <w:pStyle w:val="KOD"/>
+        <w:rPr>
+          <w:lang w:val="en-US"/>
+        </w:rPr>
+      </w:pPr>
+      <w:r>
+        <w:rPr>
+          <w:lang w:val="en-US"/>
+        </w:rPr>
+        <w:t>3b 00 00 00 ff ff ff ff d6 07 00 00 00 00 00 00 74 65 73 74 2e 74 65 73 74 00 00 00 00 00 14 00 00 00 02 49 6d 69 65 00 05 00 00 00 41 6e 6e 61 00 00</w:t>
+      </w:r>
+    </w:p>
+    <w:p>
+      <w:pPr>
+        <w:pStyle w:val="2PODROZDZIA"/>
+        <w:rPr>
+          <w:lang w:val="en-US"/>
+        </w:rPr>
+      </w:pPr>
+      <w:r>
+        <w:rPr>
+          <w:lang w:val="en-US"/>
+        </w:rPr>
+        <w:t xml:space="preserve"> Indeks</w:t>
+      </w:r>
+    </w:p>
+    <w:p>
+      <w:pPr>
+        <w:pStyle w:val="KOD"/>
+        <w:rPr>
+          <w:lang w:val="en-US"/>
+        </w:rPr>
+      </w:pPr>
+      <w:r>
+        <w:rPr>
+          <w:lang w:val="en-US"/>
+        </w:rPr>
+        <w:t>db.test.ensureIndex({“Imie”:1})</w:t>
+      </w:r>
+    </w:p>
+    <w:p>
+      <w:pPr>
+        <w:pStyle w:val="PODSTAWOWY"/>
+        <w:ind w:firstLine="0"/>
+      </w:pPr>
+      <w:r>
+        <w:t>T</w:t>
+      </w:r>
+      <w:r>
+        <w:t>worzenie indeksu korzysta z OP_Insert.</w:t>
+      </w:r>
+    </w:p>
+    <w:p>
+      <w:pPr>
+        <w:pStyle w:val="KOD"/>
+      </w:pPr>
+      <w:r>
+        <w:t xml:space="preserve">3e 00 00 00 ff ff ff ff d2 07 00 00 00 00 00 00 74 65 73 74 2e 73 79 73 74 65 6d 2e 69 6e 64 65 78 65 73 00 51 </w:t>
+      </w:r>
+      <w:r>
+        <w:t>00 00 00 07 5f 69 64 00 51 7e b4 c1 c4 53 f2 6e 59 9d 2b 56 02 6e 73 00 0a 00 00 00 74 65 73 74 2e 74 65 73 74 00 03 6b 65 79 00 13 00 00 00 01 49 6d 69 65 00 00 00 00 00 00 00 f0 3f 00 02 6e 61 6d 65 00 07 00 00 00 49 6d 69 65 5f 31 00 00</w:t>
+      </w:r>
+    </w:p>
+    <w:p>
+      <w:pPr>
+        <w:pStyle w:val="KOD"/>
+        <w:rPr>
+          <w:lang w:val="en-US"/>
+        </w:rPr>
+      </w:pPr>
+      <w:r>
+        <w:rPr>
+          <w:lang w:val="en-US"/>
+        </w:rPr>
+        <w:t>db.test.getIndexes()</w:t>
+      </w:r>
+    </w:p>
+    <w:p>
+      <w:pPr>
+        <w:pStyle w:val="KOD"/>
         <w:rPr>
           <w:rFonts w:ascii="Consolas" w:hAnsi="Consolas" w:cs="Consolas"/>
           <w:sz w:val="19"/>
           <w:szCs w:val="19"/>
           <w:lang w:val="en-US"/>
         </w:rPr>
-        <w:t>2a 00 00 00 ff ff ff ff d4 07 00 00 00 00 00 00 74 65 73 74 2e 74 65 73 74 00 00 00 00 00 00 00 00 00 20 00 00 00 02 61 64 64 72 65 73 73 2e 63 69 74 79 00 09 00 00 00 57 61 72 73 7a 61 77 61 00 00 25 00 00 00 01 49 6d 69 65 00 00 00 00 00 00 00 f0 3f 01 4e 61 7a 77 69 73 6b 6f 00 00 00 00 00 00 00 f0 3f 00</w:t>
-      </w:r>
-    </w:p>
-    <w:p>
-      <w:pPr>
-        <w:pStyle w:val="2PODROZDZIA"/>
-        <w:rPr>
-          <w:lang w:val="en-US"/>
-        </w:rPr>
-      </w:pPr>
-      <w:r>
-        <w:rPr>
-          <w:lang w:val="en-US"/>
-        </w:rPr>
-        <w:t xml:space="preserve"> Update</w:t>
-      </w:r>
-    </w:p>
-    <w:p>
-      <w:pPr>
-        <w:pStyle w:val="KOD"/>
-        <w:rPr>
-          <w:lang w:val="en-US"/>
-        </w:rPr>
-      </w:pPr>
-      <w:r>
-        <w:rPr>
-          <w:lang w:val="en-US"/>
-        </w:rPr>
-        <w:t>db.test.update({Imie: “Anna”}, {$set: {“address.city”:”Krakow”}})</w:t>
-      </w:r>
-    </w:p>
-    <w:p>
-      <w:pPr>
-        <w:autoSpaceDE w:val="0"/>
-        <w:autoSpaceDN w:val="0"/>
-        <w:adjustRightInd w:val="0"/>
-        <w:spacing w:after="0" w:line="240" w:lineRule="auto"/>
+      </w:pPr>
+      <w:r>
         <w:rPr>
           <w:rFonts w:ascii="Consolas" w:hAnsi="Consolas" w:cs="Consolas"/>
           <w:sz w:val="19"/>
           <w:szCs w:val="19"/>
           <w:lang w:val="en-US"/>
         </w:rPr>
-      </w:pPr>
-      <w:r>
+        <w:t>42 00 00 00 ff ff ff ff d4 07 00 00 00 00 00 00 74 65 73 74 2e 73 79 73 74 65 6d 2e 69 6e 64 65 78 65 73 00 00 00 00 00 00 00 00 00 17 00 00 00 02 6e 73 00 0a 00 00 00 74 65 73 74 2e 74 65 73 74 00 00</w:t>
+      </w:r>
+    </w:p>
+    <w:p>
+      <w:pPr>
+        <w:pStyle w:val="KOD"/>
         <w:rPr>
           <w:rFonts w:ascii="Consolas" w:hAnsi="Consolas" w:cs="Consolas"/>
           <w:sz w:val="19"/>
           <w:szCs w:val="19"/>
           <w:lang w:val="en-US"/>
         </w:rPr>
-        <w:t>38 00 00 00 ff ff ff ff d1 07 00 00 00 00 00 00 74 65 73 74 2e 74 65 73 74 00 00 00 00 00 14 00 00 00 02 49 6d 69 65 00 05 00 00 00 41 6e 6e 61 00 00 28 00 00 00 03 24 73 65 74 00 1d 00 00 00 02 61 64 72 65 73 73 2e 63 69 74 79 00 07 00 00 00 4b 72 61 6b 6f 77 00 00 00</w:t>
-      </w:r>
+      </w:pPr>
     </w:p>
     <w:p>
       <w:pPr>
-        <w:pStyle w:val="2PODROZDZIA"/>
-        <w:rPr>
-          <w:lang w:val="en-US"/>
-        </w:rPr>
-      </w:pPr>
-      <w:r>
-        <w:rPr>
-          <w:lang w:val="en-US"/>
-        </w:rPr>
-        <w:t xml:space="preserve"> Remove</w:t>
+        <w:pStyle w:val="1ROZDZIA"/>
+      </w:pPr>
+      <w:r>
+        <w:t>Krótkie wnioski</w:t>
       </w:r>
     </w:p>
     <w:p>
       <w:pPr>
-        <w:pStyle w:val="KOD"/>
-        <w:rPr>
-          <w:lang w:val="en-US"/>
-        </w:rPr>
-      </w:pPr>
-      <w:r>
-        <w:rPr>
-          <w:lang w:val="en-US"/>
-        </w:rPr>
-        <w:lastRenderedPageBreak/>
-        <w:t>db.test.remove({Imie: “Anna”})</w:t>
+        <w:pStyle w:val="PODSTAWOWY"/>
+        <w:ind w:firstLine="0"/>
+      </w:pPr>
+      <w:r>
+        <w:t xml:space="preserve">Zaprezentowane przeze mnie przykłady są jedynie bardzo małym zbiorem. </w:t>
+      </w:r>
+      <w:r>
+        <w:t xml:space="preserve">Wszystkie dokumenty mogą być dowolnie zagnieżdżone. </w:t>
+      </w:r>
+      <w:r>
+        <w:t xml:space="preserve">Find może przyjmować wiele operatorów, typu mniejsze, większe, zawiera itp… </w:t>
       </w:r>
     </w:p>
     <w:p>
       <w:pPr>
-        <w:pStyle w:val="KOD"/>
-        <w:rPr>
-          <w:lang w:val="en-US"/>
-        </w:rPr>
-      </w:pPr>
-      <w:r>
-        <w:rPr>
-          <w:lang w:val="en-US"/>
-        </w:rPr>
-        <w:t>3b 00 00 00 ff ff ff ff d6 07 00 00 00 00 00 00 74 65 73 74 2e 74 65 73 74 00 00 00 00 00 14 00 00 00 02 49 6d 69 65 00 05 00 00 00 41 6e 6e 61 00 00</w:t>
-      </w:r>
-    </w:p>
-    <w:p>
-      <w:pPr>
-        <w:pStyle w:val="2PODROZDZIA"/>
-        <w:rPr>
-          <w:lang w:val="en-US"/>
-        </w:rPr>
-      </w:pPr>
-      <w:r>
-        <w:rPr>
-          <w:lang w:val="en-US"/>
-        </w:rPr>
-        <w:t xml:space="preserve"> Indeks</w:t>
-      </w:r>
-    </w:p>
-    <w:p>
-      <w:pPr>
-        <w:pStyle w:val="KOD"/>
-        <w:rPr>
-          <w:lang w:val="en-US"/>
-        </w:rPr>
-      </w:pPr>
-      <w:r>
-        <w:rPr>
-          <w:lang w:val="en-US"/>
-        </w:rPr>
-        <w:t>db.test.ensureIndex({“Imie”:1})</w:t>
-      </w:r>
-    </w:p>
-    <w:p>
-      <w:pPr>
         <w:pStyle w:val="PODSTAWOWY"/>
         <w:ind w:firstLine="0"/>
       </w:pPr>
       <w:r>
-        <w:t>T</w:t>
-      </w:r>
-      <w:r>
-        <w:t>worzenie indeksu korzysta z OP_Insert.</w:t>
-      </w:r>
-    </w:p>
-    <w:p>
-      <w:pPr>
-        <w:pStyle w:val="KOD"/>
-        <w:rPr>
-          <w:lang w:val="en-US"/>
-        </w:rPr>
-      </w:pPr>
-      <w:r>
-        <w:t xml:space="preserve">3e 00 00 00 ff ff ff ff d2 07 00 00 00 00 00 00 74 65 73 74 2e 73 79 73 74 65 6d 2e 69 6e 64 65 78 65 73 00 51 </w:t>
-      </w:r>
-      <w:r>
-        <w:rPr>
-          <w:lang w:val="en-US"/>
-        </w:rPr>
-        <w:t>00 00 00 07 5f 69 64 00 51 7e b4 c1 c4 53 f2 6e 59 9d 2b 56 02 6e 73 00 0a 00 00 00 74 65 73 74 2e 74 65 73 74 00 03 6b 65 79 00 13 00 00 00 01 49 6d 69 65 00 00 00 00 00 00 00 f0 3f 00 02 6e 61 6d 65 00 07 00 00 00 49 6d 69 65 5f 31 00 00</w:t>
-      </w:r>
-    </w:p>
-    <w:p>
-      <w:pPr>
-        <w:pStyle w:val="KOD"/>
-        <w:rPr>
-          <w:lang w:val="en-US"/>
-        </w:rPr>
-      </w:pPr>
-      <w:r>
-        <w:rPr>
-          <w:lang w:val="en-US"/>
-        </w:rPr>
-        <w:t>db.test.getIndexes()</w:t>
-      </w:r>
-    </w:p>
-    <w:p>
-      <w:pPr>
-        <w:pStyle w:val="KOD"/>
-        <w:rPr>
-          <w:rFonts w:ascii="Consolas" w:hAnsi="Consolas" w:cs="Consolas"/>
-          <w:sz w:val="19"/>
-          <w:szCs w:val="19"/>
-          <w:lang w:val="en-US"/>
-        </w:rPr>
-      </w:pPr>
-      <w:r>
-        <w:rPr>
-          <w:rFonts w:ascii="Consolas" w:hAnsi="Consolas" w:cs="Consolas"/>
-          <w:sz w:val="19"/>
-          <w:szCs w:val="19"/>
-          <w:lang w:val="en-US"/>
-        </w:rPr>
-        <w:t>42 00 00 00 ff ff ff ff d4 07 00 00 00 00 00 00 74 65 73 74 2e 73 79 73 74 65 6d 2e 69 6e 64 65 78 65 73 00 00 00 00 00 00 00 00 00 17 00 00 00 02 6e 73 00 0a 00 00 00 74 65 73 74 2e 74 65 73 74 00 00</w:t>
-      </w:r>
-    </w:p>
-    <w:p>
-      <w:pPr>
-        <w:pStyle w:val="KOD"/>
-        <w:rPr>
-          <w:rFonts w:ascii="Consolas" w:hAnsi="Consolas" w:cs="Consolas"/>
-          <w:sz w:val="19"/>
-          <w:szCs w:val="19"/>
-          <w:lang w:val="en-US"/>
-        </w:rPr>
-      </w:pPr>
-    </w:p>
-    <w:p>
-      <w:pPr>
-        <w:pStyle w:val="1ROZDZIA"/>
-      </w:pPr>
-      <w:r>
-        <w:t>Krótkie wnioski</w:t>
-      </w:r>
-    </w:p>
-    <w:p>
-      <w:pPr>
-        <w:pStyle w:val="PODSTAWOWY"/>
-        <w:ind w:firstLine="0"/>
-      </w:pPr>
-      <w:r>
-        <w:t xml:space="preserve">Zaprezentowane przeze mnie przykłady są jedynie bardzo małym zbiorem. </w:t>
-      </w:r>
-      <w:r>
-        <w:t xml:space="preserve">Wszystkie dokumenty mogą być dowolnie zagnieżdżone. </w:t>
-      </w:r>
-      <w:r>
-        <w:t xml:space="preserve">Find może przyjmować wiele operatorów, typu mniejsze, większe, zawiera itp… </w:t>
-      </w:r>
-    </w:p>
-    <w:p>
-      <w:pPr>
-        <w:pStyle w:val="PODSTAWOWY"/>
-        <w:ind w:firstLine="0"/>
-      </w:pPr>
-      <w:r>
         <w:t>Sama obsługa indeksów to też niezła masakra. Uważam, że na początek dobrze by było gdyby działało nam zapisywanie, usuwanie i proste zapytania, nawet tylko działające na zasadzie operatora =.</w:t>
       </w:r>
-      <w:bookmarkStart w:id="2" w:name="_GoBack"/>
-      <w:bookmarkEnd w:id="2"/>
     </w:p>
     <w:p>
       <w:pPr>
@@ -2127,7 +2112,7 @@
           <w:rPr>
             <w:noProof/>
           </w:rPr>
-          <w:t>5</w:t>
+          <w:t>4</w:t>
         </w:r>
         <w:r>
           <w:rPr>
@@ -6001,6 +5986,7 @@
   <w:style w:type="character" w:default="1" w:styleId="Domylnaczcionkaakapitu">
     <w:name w:val="Default Paragraph Font"/>
     <w:uiPriority w:val="1"/>
+    <w:semiHidden/>
     <w:unhideWhenUsed/>
   </w:style>
   <w:style w:type="table" w:default="1" w:styleId="Standardowy">
@@ -8041,7 +8027,7 @@
 </file>
 
 <file path=customXml/itemProps1.xml><?xml version="1.0" encoding="utf-8"?>
-<ds:datastoreItem xmlns:ds="http://schemas.openxmlformats.org/officeDocument/2006/customXml" ds:itemID="{8731AEB1-9043-4F98-83D0-84EA3E9677C0}">
+<ds:datastoreItem xmlns:ds="http://schemas.openxmlformats.org/officeDocument/2006/customXml" ds:itemID="{57A607B3-88ED-4CDB-B7DC-1DA0039148FD}">
   <ds:schemaRefs>
     <ds:schemaRef ds:uri="http://schemas.openxmlformats.org/officeDocument/2006/bibliography"/>
   </ds:schemaRefs>

</xml_diff>